<commit_message>
update git, sass, and wordpress notes
</commit_message>
<xml_diff>
--- a/Sass Essentials.docx
+++ b/Sass Essentials.docx
@@ -8932,6 +8932,11 @@
       </w:r>
       <w:r>
         <w:tab/>
+      </w:r>
+      <w:r>
+        <w:t xml:space="preserve">  </w:t>
+      </w:r>
+      <w:r>
         <w:t>&lt;input</w:t>
       </w:r>
     </w:p>
@@ -8944,6 +8949,11 @@
       </w:r>
       <w:r>
         <w:tab/>
+      </w:r>
+      <w:r>
+        <w:t xml:space="preserve">  </w:t>
+      </w:r>
+      <w:r>
         <w:t>type="radio"</w:t>
       </w:r>
     </w:p>
@@ -8952,23 +8962,41 @@
         <w:pStyle w:val="NoSpacing"/>
       </w:pPr>
       <w:r>
-        <w:t>  class="form__radio-input"</w:t>
-      </w:r>
-    </w:p>
-    <w:p>
-      <w:pPr>
-        <w:pStyle w:val="NoSpacing"/>
-      </w:pPr>
-      <w:r>
-        <w:t>  id="small"</w:t>
-      </w:r>
-    </w:p>
-    <w:p>
-      <w:pPr>
-        <w:pStyle w:val="NoSpacing"/>
-      </w:pPr>
-      <w:r>
-        <w:t>  name="size"</w:t>
+        <w:t xml:space="preserve">  </w:t>
+      </w:r>
+      <w:r>
+        <w:t xml:space="preserve">  </w:t>
+      </w:r>
+      <w:r>
+        <w:t>class="form__radio-input"</w:t>
+      </w:r>
+    </w:p>
+    <w:p>
+      <w:pPr>
+        <w:pStyle w:val="NoSpacing"/>
+      </w:pPr>
+      <w:r>
+        <w:t xml:space="preserve">  </w:t>
+      </w:r>
+      <w:r>
+        <w:t xml:space="preserve">  </w:t>
+      </w:r>
+      <w:r>
+        <w:t>id="small"</w:t>
+      </w:r>
+    </w:p>
+    <w:p>
+      <w:pPr>
+        <w:pStyle w:val="NoSpacing"/>
+      </w:pPr>
+      <w:r>
+        <w:t xml:space="preserve">  </w:t>
+      </w:r>
+      <w:r>
+        <w:t xml:space="preserve">  </w:t>
+      </w:r>
+      <w:r>
+        <w:t>name="size"</w:t>
       </w:r>
     </w:p>
     <w:p>
@@ -8977,6 +9005,9 @@
         <w:ind w:firstLine="144"/>
       </w:pPr>
       <w:r>
+        <w:t xml:space="preserve">  </w:t>
+      </w:r>
+      <w:r>
         <w:t>/&gt;</w:t>
       </w:r>
     </w:p>
@@ -8984,6 +9015,9 @@
       <w:pPr>
         <w:pStyle w:val="NoSpacing"/>
       </w:pPr>
+      <w:r>
+        <w:t xml:space="preserve">    </w:t>
+      </w:r>
       <w:r>
         <w:t>&lt;label for="small" class="form__radio-label"&gt;Small tour group&lt;/label&gt;</w:t>
       </w:r>
@@ -9046,6 +9080,8 @@
       <w:r>
         <w:t>  name="size"</w:t>
       </w:r>
+      <w:bookmarkStart w:id="0" w:name="_GoBack"/>
+      <w:bookmarkEnd w:id="0"/>
     </w:p>
     <w:p>
       <w:pPr>
@@ -9769,8 +9805,6 @@
         </w:rPr>
         <w:t>}</w:t>
       </w:r>
-      <w:bookmarkStart w:id="0" w:name="_GoBack"/>
-      <w:bookmarkEnd w:id="0"/>
     </w:p>
     <w:p>
       <w:pPr>
@@ -14936,7 +14970,7 @@
 </file>
 
 <file path=customXml/itemProps1.xml><?xml version="1.0" encoding="utf-8"?>
-<ds:datastoreItem xmlns:ds="http://schemas.openxmlformats.org/officeDocument/2006/customXml" ds:itemID="{980F6BE9-C8E3-4018-91E0-FD89BC0AF12A}">
+<ds:datastoreItem xmlns:ds="http://schemas.openxmlformats.org/officeDocument/2006/customXml" ds:itemID="{77B70026-2F90-4E03-A5A1-38F5CA6BCD81}">
   <ds:schemaRefs>
     <ds:schemaRef ds:uri="http://schemas.openxmlformats.org/officeDocument/2006/bibliography"/>
   </ds:schemaRefs>

</xml_diff>